<commit_message>
Update Tools list and Resume.
</commit_message>
<xml_diff>
--- a/BrianProgrammingCV.docx
+++ b/BrianProgrammingCV.docx
@@ -4,10 +4,8 @@
   <w:body>
     <w:p>
       <w:pPr>
-        <w:pStyle w:val="style21"/>
+        <w:pStyle w:val="style0"/>
         <w:jc w:val="center"/>
-      </w:pPr>
-      <w:r>
         <w:rPr>
           <w:b/>
           <w:position w:val="0"/>
@@ -15,30 +13,44 @@
           <w:sz w:val="24"/>
           <w:vertAlign w:val="baseline"/>
         </w:rPr>
+      </w:pPr>
+      <w:r>
+        <w:rPr>
+          <w:b/>
+          <w:position w:val="0"/>
+          <w:sz w:val="24"/>
+          <w:sz w:val="24"/>
+          <w:vertAlign w:val="baseline"/>
+        </w:rPr>
         <w:t xml:space="preserve">Brian K. Vagnini </w:t>
       </w:r>
     </w:p>
     <w:p>
       <w:pPr>
-        <w:pStyle w:val="style21"/>
+        <w:pStyle w:val="style0"/>
         <w:jc w:val="center"/>
-      </w:pPr>
-      <w:r>
         <w:rPr>
           <w:b/>
         </w:rPr>
+      </w:pPr>
+      <w:r>
+        <w:rPr>
+          <w:b/>
+        </w:rPr>
         <w:t>4715 Gautier Dr., Tallahassee, FL 32303</w:t>
       </w:r>
     </w:p>
     <w:p>
       <w:pPr>
-        <w:pStyle w:val="style21"/>
+        <w:pStyle w:val="style0"/>
         <w:jc w:val="center"/>
+        <w:rPr>
+          <w:b/>
+        </w:rPr>
       </w:pPr>
       <w:hyperlink r:id="rId2">
         <w:r>
           <w:rPr>
-            <w:rStyle w:val="style15"/>
             <w:rStyle w:val="style15"/>
             <w:b/>
             <w:color w:val="1155CC"/>
@@ -56,13 +68,17 @@
     </w:p>
     <w:p>
       <w:pPr>
-        <w:pStyle w:val="style21"/>
+        <w:pStyle w:val="style0"/>
         <w:jc w:val="center"/>
+        <w:rPr>
+          <w:rStyle w:val="style15"/>
+          <w:color w:val="1155CC"/>
+          <w:u w:val="single"/>
+        </w:rPr>
       </w:pPr>
       <w:hyperlink r:id="rId3">
         <w:r>
           <w:rPr>
-            <w:rStyle w:val="style15"/>
             <w:rStyle w:val="style15"/>
             <w:color w:val="1155CC"/>
             <w:u w:val="single"/>
@@ -73,13 +89,13 @@
     </w:p>
     <w:p>
       <w:pPr>
-        <w:pStyle w:val="style21"/>
+        <w:pStyle w:val="style0"/>
         <w:jc w:val="center"/>
+        <w:rPr/>
       </w:pPr>
       <w:hyperlink r:id="rId4">
         <w:r>
           <w:rPr>
-            <w:rStyle w:val="style15"/>
             <w:rStyle w:val="style15"/>
             <w:color w:val="1155CC"/>
             <w:u w:val="single"/>
@@ -97,8 +113,9 @@
         <w:pStyle w:val="style3"/>
         <w:numPr>
           <w:ilvl w:val="2"/>
-          <w:numId w:val="2"/>
+          <w:numId w:val="1"/>
         </w:numPr>
+        <w:rPr/>
       </w:pPr>
       <w:r>
         <w:rPr/>
@@ -107,7 +124,8 @@
     </w:p>
     <w:p>
       <w:pPr>
-        <w:pStyle w:val="style22"/>
+        <w:pStyle w:val="style17"/>
+        <w:rPr/>
       </w:pPr>
       <w:r>
         <w:rPr>
@@ -123,7 +141,8 @@
     </w:p>
     <w:p>
       <w:pPr>
-        <w:pStyle w:val="style21"/>
+        <w:pStyle w:val="style0"/>
+        <w:rPr/>
       </w:pPr>
       <w:r>
         <w:rPr>
@@ -140,52 +159,68 @@
         <w:t xml:space="preserve">some </w:t>
       </w:r>
       <w:r>
+        <w:rPr/>
+        <w:t xml:space="preserve">PHP,  some Python, </w:t>
+      </w:r>
+      <w:r>
+        <w:rPr/>
+        <w:t>some Ruby</w:t>
+      </w:r>
+      <w:r>
+        <w:rPr/>
+        <w:t xml:space="preserve">, </w:t>
+      </w:r>
+      <w:r>
+        <w:rPr/>
+        <w:t>some Objective-C</w:t>
+      </w:r>
+    </w:p>
+    <w:p>
+      <w:pPr>
+        <w:pStyle w:val="style0"/>
+        <w:rPr/>
+      </w:pPr>
+      <w:r>
+        <w:rPr/>
+      </w:r>
+    </w:p>
+    <w:p>
+      <w:pPr>
+        <w:pStyle w:val="style0"/>
+        <w:rPr/>
+      </w:pPr>
+      <w:r>
         <w:rPr>
           <w:b/>
           <w:bCs/>
         </w:rPr>
-        <w:t xml:space="preserve"> </w:t>
-      </w:r>
-      <w:r>
-        <w:rPr/>
-        <w:t>PHP,  some Python, MS SQL Server, MySQL</w:t>
-      </w:r>
-    </w:p>
-    <w:p>
-      <w:pPr>
-        <w:pStyle w:val="style21"/>
-      </w:pPr>
-      <w:r>
-        <w:rPr/>
-      </w:r>
-    </w:p>
-    <w:p>
-      <w:pPr>
-        <w:pStyle w:val="style21"/>
-      </w:pPr>
+        <w:t>Database</w:t>
+      </w:r>
       <w:r>
         <w:rPr>
           <w:b/>
           <w:bCs/>
         </w:rPr>
-        <w:t>Design/Media:</w:t>
-      </w:r>
-      <w:r>
-        <w:rPr/>
-        <w:t xml:space="preserve"> Photoshop, Illustrator, InDesign, Premiere Pro, Openshot Video Editor</w:t>
-      </w:r>
-    </w:p>
-    <w:p>
-      <w:pPr>
-        <w:pStyle w:val="style21"/>
-      </w:pPr>
-      <w:r>
-        <w:rPr/>
-      </w:r>
-    </w:p>
-    <w:p>
-      <w:pPr>
-        <w:pStyle w:val="style21"/>
+        <w:t>:</w:t>
+      </w:r>
+      <w:r>
+        <w:rPr/>
+        <w:t xml:space="preserve"> MS SQL Server, MySQL</w:t>
+      </w:r>
+    </w:p>
+    <w:p>
+      <w:pPr>
+        <w:pStyle w:val="style0"/>
+        <w:rPr/>
+      </w:pPr>
+      <w:r>
+        <w:rPr/>
+      </w:r>
+    </w:p>
+    <w:p>
+      <w:pPr>
+        <w:pStyle w:val="style0"/>
+        <w:rPr/>
       </w:pPr>
       <w:r>
         <w:rPr>
@@ -196,7 +231,11 @@
       </w:r>
       <w:r>
         <w:rPr/>
-        <w:t>Git, Nginx, Apache, IIS, Jekyll</w:t>
+        <w:t xml:space="preserve">Git, Nginx, Apache, IIS, Jekyll, </w:t>
+      </w:r>
+      <w:r>
+        <w:rPr/>
+        <w:t>Photoshop, Illustrator</w:t>
       </w:r>
     </w:p>
     <w:p>
@@ -204,8 +243,9 @@
         <w:pStyle w:val="style3"/>
         <w:numPr>
           <w:ilvl w:val="2"/>
-          <w:numId w:val="2"/>
+          <w:numId w:val="1"/>
         </w:numPr>
+        <w:rPr/>
       </w:pPr>
       <w:bookmarkStart w:id="0" w:name="h.95qus4zbhw39"/>
       <w:bookmarkEnd w:id="0"/>
@@ -216,7 +256,8 @@
     </w:p>
     <w:p>
       <w:pPr>
-        <w:pStyle w:val="style21"/>
+        <w:pStyle w:val="style0"/>
+        <w:rPr/>
       </w:pPr>
       <w:r>
         <w:rPr>
@@ -231,7 +272,8 @@
     </w:p>
     <w:p>
       <w:pPr>
-        <w:pStyle w:val="style21"/>
+        <w:pStyle w:val="style0"/>
+        <w:rPr/>
       </w:pPr>
       <w:r>
         <w:rPr>
@@ -246,7 +288,8 @@
     </w:p>
     <w:p>
       <w:pPr>
-        <w:pStyle w:val="style21"/>
+        <w:pStyle w:val="style0"/>
+        <w:rPr/>
       </w:pPr>
       <w:r>
         <w:rPr>
@@ -264,8 +307,9 @@
         <w:pStyle w:val="style3"/>
         <w:numPr>
           <w:ilvl w:val="2"/>
-          <w:numId w:val="2"/>
+          <w:numId w:val="1"/>
         </w:numPr>
+        <w:rPr/>
       </w:pPr>
       <w:bookmarkStart w:id="1" w:name="h.dhs7i44aq2fm"/>
       <w:bookmarkEnd w:id="1"/>
@@ -276,35 +320,10 @@
     </w:p>
     <w:p>
       <w:pPr>
-        <w:pStyle w:val="style21"/>
-      </w:pPr>
-      <w:r>
+        <w:pStyle w:val="style0"/>
         <w:rPr>
           <w:b/>
         </w:rPr>
-        <w:t>Online tutorials</w:t>
-      </w:r>
-    </w:p>
-    <w:p>
-      <w:pPr>
-        <w:pStyle w:val="style21"/>
-      </w:pPr>
-      <w:r>
-        <w:rPr/>
-        <w:t>learnpythonthehardway.com - Python 2.7 (9/11/12 to present)</w:t>
-      </w:r>
-    </w:p>
-    <w:p>
-      <w:pPr>
-        <w:pStyle w:val="style21"/>
-      </w:pPr>
-      <w:r>
-        <w:rPr/>
-      </w:r>
-    </w:p>
-    <w:p>
-      <w:pPr>
-        <w:pStyle w:val="style21"/>
       </w:pPr>
       <w:r>
         <w:rPr>
@@ -315,7 +334,11 @@
     </w:p>
     <w:p>
       <w:pPr>
-        <w:pStyle w:val="style21"/>
+        <w:pStyle w:val="style0"/>
+        <w:rPr>
+          <w:b w:val="false"/>
+          <w:bCs w:val="false"/>
+        </w:rPr>
       </w:pPr>
       <w:r>
         <w:rPr>
@@ -327,7 +350,11 @@
     </w:p>
     <w:p>
       <w:pPr>
-        <w:pStyle w:val="style21"/>
+        <w:pStyle w:val="style0"/>
+        <w:rPr>
+          <w:b w:val="false"/>
+          <w:bCs w:val="false"/>
+        </w:rPr>
       </w:pPr>
       <w:r>
         <w:rPr>
@@ -339,7 +366,11 @@
     </w:p>
     <w:p>
       <w:pPr>
-        <w:pStyle w:val="style21"/>
+        <w:pStyle w:val="style0"/>
+        <w:rPr>
+          <w:b w:val="false"/>
+          <w:bCs w:val="false"/>
+        </w:rPr>
       </w:pPr>
       <w:r>
         <w:rPr>
@@ -351,7 +382,11 @@
     </w:p>
     <w:p>
       <w:pPr>
-        <w:pStyle w:val="style21"/>
+        <w:pStyle w:val="style0"/>
+        <w:rPr>
+          <w:b w:val="false"/>
+          <w:bCs w:val="false"/>
+        </w:rPr>
       </w:pPr>
       <w:r>
         <w:rPr>
@@ -363,7 +398,11 @@
     </w:p>
     <w:p>
       <w:pPr>
-        <w:pStyle w:val="style21"/>
+        <w:pStyle w:val="style0"/>
+        <w:rPr>
+          <w:b w:val="false"/>
+          <w:bCs w:val="false"/>
+        </w:rPr>
       </w:pPr>
       <w:r>
         <w:rPr>
@@ -375,9 +414,7 @@
     </w:p>
     <w:p>
       <w:pPr>
-        <w:pStyle w:val="style21"/>
-      </w:pPr>
-      <w:r>
+        <w:pStyle w:val="style0"/>
         <w:rPr>
           <w:b w:val="false"/>
           <w:bCs w:val="false"/>
@@ -385,12 +422,6 @@
           <w:sz w:val="24"/>
           <w:lang w:val="en-"/>
         </w:rPr>
-        <w:t>Working with Data on the Web (2.5 hrs) (10/3/13)</w:t>
-      </w:r>
-    </w:p>
-    <w:p>
-      <w:pPr>
-        <w:pStyle w:val="style21"/>
       </w:pPr>
       <w:r>
         <w:rPr>
@@ -400,12 +431,120 @@
           <w:sz w:val="24"/>
           <w:lang w:val="en-"/>
         </w:rPr>
+        <w:t>Working with Data on the Web (2.5 hrs) (10/3/13)</w:t>
+      </w:r>
+    </w:p>
+    <w:p>
+      <w:pPr>
+        <w:pStyle w:val="style0"/>
+        <w:rPr>
+          <w:b w:val="false"/>
+          <w:bCs w:val="false"/>
+          <w:color w:val="00000A"/>
+          <w:sz w:val="24"/>
+          <w:lang w:val="en-"/>
+        </w:rPr>
+      </w:pPr>
+      <w:r>
+        <w:rPr>
+          <w:b w:val="false"/>
+          <w:bCs w:val="false"/>
+          <w:color w:val="00000A"/>
+          <w:sz w:val="24"/>
+          <w:lang w:val="en-"/>
+        </w:rPr>
         <w:t>JavaScript and JSON (1.25 hrs) (11/21/13)</w:t>
       </w:r>
     </w:p>
     <w:p>
       <w:pPr>
-        <w:pStyle w:val="style21"/>
+        <w:pStyle w:val="style0"/>
+        <w:rPr>
+          <w:b w:val="false"/>
+          <w:bCs w:val="false"/>
+          <w:color w:val="00000A"/>
+          <w:sz w:val="24"/>
+          <w:lang w:val="en-"/>
+        </w:rPr>
+      </w:pPr>
+      <w:r>
+        <w:rPr>
+          <w:b w:val="false"/>
+          <w:bCs w:val="false"/>
+          <w:color w:val="00000A"/>
+          <w:sz w:val="24"/>
+          <w:lang w:val="en-"/>
+        </w:rPr>
+        <w:t>Object</w:t>
+      </w:r>
+      <w:r>
+        <w:rPr>
+          <w:b w:val="false"/>
+          <w:bCs w:val="false"/>
+          <w:color w:val="00000A"/>
+          <w:sz w:val="24"/>
+          <w:lang w:val="en-"/>
+        </w:rPr>
+        <w:t>ive-C Essentials</w:t>
+      </w:r>
+      <w:r>
+        <w:rPr>
+          <w:b w:val="false"/>
+          <w:bCs w:val="false"/>
+          <w:color w:val="00000A"/>
+          <w:sz w:val="24"/>
+          <w:lang w:val="en-"/>
+        </w:rPr>
+        <w:t xml:space="preserve"> (</w:t>
+      </w:r>
+      <w:r>
+        <w:rPr>
+          <w:b w:val="false"/>
+          <w:bCs w:val="false"/>
+          <w:color w:val="00000A"/>
+          <w:sz w:val="24"/>
+          <w:lang w:val="en-"/>
+        </w:rPr>
+        <w:t>6</w:t>
+      </w:r>
+      <w:r>
+        <w:rPr>
+          <w:b w:val="false"/>
+          <w:bCs w:val="false"/>
+          <w:color w:val="00000A"/>
+          <w:sz w:val="24"/>
+          <w:lang w:val="en-"/>
+        </w:rPr>
+        <w:t xml:space="preserve"> hrs) (</w:t>
+      </w:r>
+      <w:r>
+        <w:rPr>
+          <w:b w:val="false"/>
+          <w:bCs w:val="false"/>
+          <w:color w:val="00000A"/>
+          <w:sz w:val="24"/>
+          <w:lang w:val="en-"/>
+        </w:rPr>
+        <w:t>Taking Now</w:t>
+      </w:r>
+      <w:r>
+        <w:rPr>
+          <w:b w:val="false"/>
+          <w:bCs w:val="false"/>
+          <w:color w:val="00000A"/>
+          <w:sz w:val="24"/>
+          <w:lang w:val="en-"/>
+        </w:rPr>
+        <w:t>)</w:t>
+      </w:r>
+    </w:p>
+    <w:p>
+      <w:pPr>
+        <w:pStyle w:val="style0"/>
+        <w:rPr>
+          <w:b w:val="false"/>
+          <w:bCs w:val="false"/>
+        </w:rPr>
       </w:pPr>
       <w:r>
         <w:rPr>
@@ -417,7 +556,11 @@
     </w:p>
     <w:p>
       <w:pPr>
-        <w:pStyle w:val="style21"/>
+        <w:pStyle w:val="style0"/>
+        <w:rPr>
+          <w:b w:val="false"/>
+          <w:bCs w:val="false"/>
+        </w:rPr>
       </w:pPr>
       <w:r>
         <w:rPr>
@@ -429,151 +572,294 @@
     </w:p>
     <w:p>
       <w:pPr>
-        <w:pStyle w:val="style21"/>
-      </w:pPr>
-      <w:r>
-        <w:rPr/>
-      </w:r>
-    </w:p>
-    <w:p>
-      <w:pPr>
-        <w:pStyle w:val="style21"/>
+        <w:pStyle w:val="style0"/>
+        <w:rPr/>
+      </w:pPr>
+      <w:r>
+        <w:rPr/>
+      </w:r>
+    </w:p>
+    <w:p>
+      <w:pPr>
+        <w:pStyle w:val="style0"/>
         <w:tabs>
           <w:tab w:leader="none" w:pos="570" w:val="left"/>
           <w:tab w:leader="none" w:pos="720" w:val="left"/>
         </w:tabs>
-      </w:pPr>
-      <w:r>
-        <w:rPr/>
-      </w:r>
-    </w:p>
-    <w:p>
-      <w:pPr>
-        <w:pStyle w:val="style21"/>
+        <w:rPr>
+          <w:b/>
+        </w:rPr>
+      </w:pPr>
+      <w:r>
+        <w:rPr>
+          <w:b/>
+        </w:rPr>
+        <w:t>Computer Tutors, USA - Instructor-Led classes</w:t>
+      </w:r>
+    </w:p>
+    <w:p>
+      <w:pPr>
+        <w:pStyle w:val="style0"/>
+        <w:rPr>
+          <w:color w:val="222222"/>
+          <w:shd w:fill="FFFFFF" w:val="clear"/>
+        </w:rPr>
+      </w:pPr>
+      <w:r>
+        <w:rPr/>
+        <w:t xml:space="preserve">MOC 2779 </w:t>
+      </w:r>
+      <w:r>
+        <w:rPr>
+          <w:color w:val="222222"/>
+          <w:shd w:fill="FFFFFF" w:val="clear"/>
+        </w:rPr>
+        <w:t xml:space="preserve">Implementing a Microsoft </w:t>
+      </w:r>
+      <w:r>
+        <w:rPr>
+          <w:shd w:fill="FFFFFF" w:val="clear"/>
+        </w:rPr>
+        <w:t>SQL Server 2005</w:t>
+      </w:r>
+      <w:r>
+        <w:rPr>
+          <w:color w:val="222222"/>
+          <w:shd w:fill="FFFFFF" w:val="clear"/>
+        </w:rPr>
+        <w:t xml:space="preserve"> database (30 hours) (5/7/07)</w:t>
+      </w:r>
+    </w:p>
+    <w:p>
+      <w:pPr>
+        <w:pStyle w:val="style0"/>
+        <w:rPr>
+          <w:color w:val="222222"/>
+          <w:shd w:fill="FFFFFF" w:val="clear"/>
+        </w:rPr>
+      </w:pPr>
+      <w:r>
+        <w:rPr/>
+        <w:t xml:space="preserve">MOC 2780 </w:t>
+      </w:r>
+      <w:r>
+        <w:rPr>
+          <w:color w:val="222222"/>
+          <w:shd w:fill="FFFFFF" w:val="clear"/>
+        </w:rPr>
+        <w:t xml:space="preserve">Maintaining a Microsoft </w:t>
+      </w:r>
+      <w:r>
+        <w:rPr>
+          <w:shd w:fill="FFFFFF" w:val="clear"/>
+        </w:rPr>
+        <w:t>SQL Server 2005</w:t>
+      </w:r>
+      <w:r>
+        <w:rPr>
+          <w:color w:val="222222"/>
+          <w:shd w:fill="FFFFFF" w:val="clear"/>
+        </w:rPr>
+        <w:t xml:space="preserve"> Database (30 hours) (5/9/07)</w:t>
+      </w:r>
+    </w:p>
+    <w:p>
+      <w:pPr>
+        <w:pStyle w:val="style0"/>
+        <w:rPr>
+          <w:color w:val="222222"/>
+          <w:shd w:fill="FFFFFF" w:val="clear"/>
+        </w:rPr>
+      </w:pPr>
+      <w:r>
+        <w:rPr/>
+        <w:t xml:space="preserve">MOC 2071 </w:t>
+      </w:r>
+      <w:r>
+        <w:rPr>
+          <w:color w:val="222222"/>
+          <w:shd w:fill="FFFFFF" w:val="clear"/>
+        </w:rPr>
+        <w:t>Querying Microsoft SQL Server 2000 with Transact SQL (12 hours) (6/4/07)</w:t>
+      </w:r>
+    </w:p>
+    <w:p>
+      <w:pPr>
+        <w:pStyle w:val="style0"/>
+        <w:rPr>
+          <w:color w:val="222222"/>
+          <w:shd w:fill="FFFFFF" w:val="clear"/>
+        </w:rPr>
+      </w:pPr>
+      <w:r>
+        <w:rPr/>
+        <w:t xml:space="preserve">MOC 2559 </w:t>
+      </w:r>
+      <w:r>
+        <w:rPr>
+          <w:color w:val="222222"/>
+          <w:shd w:fill="FFFFFF" w:val="clear"/>
+        </w:rPr>
+        <w:t>Introduction to Visual Basic .NET Programming (30 hours) (3/5/07)</w:t>
+      </w:r>
+    </w:p>
+    <w:p>
+      <w:pPr>
+        <w:pStyle w:val="style0"/>
+        <w:rPr>
+          <w:color w:val="222222"/>
+          <w:shd w:fill="FFFFFF" w:val="clear"/>
+        </w:rPr>
+      </w:pPr>
+      <w:r>
+        <w:rPr>
+          <w:color w:val="222222"/>
+          <w:shd w:fill="FFFFFF" w:val="clear"/>
+        </w:rPr>
+        <w:t>Hacking &amp; Countermeasures (18 hours) (9/29/06)</w:t>
+      </w:r>
+    </w:p>
+    <w:p>
+      <w:pPr>
+        <w:pStyle w:val="style0"/>
+        <w:rPr>
+          <w:color w:val="222222"/>
+          <w:shd w:fill="FFFFFF" w:val="clear"/>
+        </w:rPr>
+      </w:pPr>
+      <w:r>
+        <w:rPr>
+          <w:color w:val="222222"/>
+          <w:shd w:fill="FFFFFF" w:val="clear"/>
+        </w:rPr>
+        <w:t>Dreamweaver (24 hours) (4/8/05)</w:t>
+      </w:r>
+    </w:p>
+    <w:p>
+      <w:pPr>
+        <w:pStyle w:val="style0"/>
+        <w:rPr>
+          <w:color w:val="222222"/>
+          <w:shd w:fill="FFFFFF" w:val="clear"/>
+        </w:rPr>
+      </w:pPr>
+      <w:r>
+        <w:rPr>
+          <w:color w:val="222222"/>
+          <w:shd w:fill="FFFFFF" w:val="clear"/>
+        </w:rPr>
+        <w:t>Cascading Style Sheets (6 hours) (8/31/05)</w:t>
+      </w:r>
+    </w:p>
+    <w:p>
+      <w:pPr>
+        <w:pStyle w:val="style0"/>
+        <w:rPr>
+          <w:color w:val="222222"/>
+          <w:shd w:fill="FFFFFF" w:val="clear"/>
+        </w:rPr>
+      </w:pPr>
+      <w:r>
+        <w:rPr>
+          <w:color w:val="222222"/>
+          <w:shd w:fill="FFFFFF" w:val="clear"/>
+        </w:rPr>
+        <w:t>Web Server Administration (IIS and Apache) (30 hours)(</w:t>
+      </w:r>
+      <w:r>
+        <w:rPr>
+          <w:i/>
+          <w:color w:val="222222"/>
+          <w:shd w:fill="FFFFFF" w:val="clear"/>
+        </w:rPr>
+        <w:t>developed and taught the week-long course</w:t>
+      </w:r>
+      <w:r>
+        <w:rPr>
+          <w:color w:val="222222"/>
+          <w:shd w:fill="FFFFFF" w:val="clear"/>
+        </w:rPr>
+        <w:t>)</w:t>
+      </w:r>
+    </w:p>
+    <w:p>
+      <w:pPr>
+        <w:pStyle w:val="style0"/>
+        <w:rPr>
+          <w:color w:val="222222"/>
+          <w:shd w:fill="FFFFFF" w:val="clear"/>
+        </w:rPr>
+      </w:pPr>
+      <w:r>
+        <w:rPr>
+          <w:color w:val="222222"/>
+          <w:shd w:fill="FFFFFF" w:val="clear"/>
+        </w:rPr>
+        <w:t>HTML (3 levels) (30 hours) (</w:t>
+      </w:r>
+      <w:r>
+        <w:rPr>
+          <w:i/>
+          <w:color w:val="222222"/>
+          <w:shd w:fill="FFFFFF" w:val="clear"/>
+        </w:rPr>
+        <w:t>revised the curriculum and taught the courses</w:t>
+      </w:r>
+      <w:r>
+        <w:rPr>
+          <w:color w:val="222222"/>
+          <w:shd w:fill="FFFFFF" w:val="clear"/>
+        </w:rPr>
+        <w:t>)</w:t>
+      </w:r>
+    </w:p>
+    <w:p>
+      <w:pPr>
+        <w:pStyle w:val="style0"/>
         <w:tabs>
           <w:tab w:leader="none" w:pos="570" w:val="left"/>
           <w:tab w:leader="none" w:pos="720" w:val="left"/>
         </w:tabs>
-      </w:pPr>
-      <w:r>
-        <w:rPr/>
-      </w:r>
-    </w:p>
-    <w:p>
-      <w:pPr>
-        <w:pStyle w:val="style21"/>
+        <w:rPr>
+          <w:color w:val="222222"/>
+          <w:shd w:fill="FFFFFF" w:val="clear"/>
+        </w:rPr>
+      </w:pPr>
+      <w:r>
+        <w:rPr>
+          <w:color w:val="222222"/>
+          <w:shd w:fill="FFFFFF" w:val="clear"/>
+        </w:rPr>
+        <w:t>PHP/MySQL (12 hours) - JavaScript (12 hours) - Perl (6 hours) - Website Accessibility (Section 508) (6 hours) (</w:t>
+      </w:r>
+      <w:r>
+        <w:rPr>
+          <w:i/>
+          <w:color w:val="222222"/>
+          <w:shd w:fill="FFFFFF" w:val="clear"/>
+        </w:rPr>
+        <w:t>taught these courses</w:t>
+      </w:r>
+      <w:r>
+        <w:rPr>
+          <w:color w:val="222222"/>
+          <w:shd w:fill="FFFFFF" w:val="clear"/>
+        </w:rPr>
+        <w:t>)</w:t>
+      </w:r>
+    </w:p>
+    <w:p>
+      <w:pPr>
+        <w:pStyle w:val="style0"/>
         <w:tabs>
           <w:tab w:leader="none" w:pos="570" w:val="left"/>
           <w:tab w:leader="none" w:pos="720" w:val="left"/>
         </w:tabs>
-      </w:pPr>
-      <w:r>
-        <w:rPr/>
-      </w:r>
-    </w:p>
-    <w:p>
-      <w:pPr>
-        <w:pStyle w:val="style21"/>
-        <w:tabs>
-          <w:tab w:leader="none" w:pos="570" w:val="left"/>
-          <w:tab w:leader="none" w:pos="720" w:val="left"/>
-        </w:tabs>
-      </w:pPr>
-      <w:r>
-        <w:rPr/>
-      </w:r>
-    </w:p>
-    <w:p>
-      <w:pPr>
-        <w:pStyle w:val="style21"/>
-        <w:tabs>
-          <w:tab w:leader="none" w:pos="570" w:val="left"/>
-          <w:tab w:leader="none" w:pos="720" w:val="left"/>
-        </w:tabs>
-      </w:pPr>
-      <w:r>
-        <w:rPr/>
-      </w:r>
-    </w:p>
-    <w:p>
-      <w:pPr>
-        <w:pStyle w:val="style21"/>
-        <w:tabs>
-          <w:tab w:leader="none" w:pos="570" w:val="left"/>
-          <w:tab w:leader="none" w:pos="720" w:val="left"/>
-        </w:tabs>
-      </w:pPr>
-      <w:r>
-        <w:rPr/>
-      </w:r>
-    </w:p>
-    <w:p>
-      <w:pPr>
-        <w:pStyle w:val="style21"/>
-        <w:tabs>
-          <w:tab w:leader="none" w:pos="570" w:val="left"/>
-          <w:tab w:leader="none" w:pos="720" w:val="left"/>
-        </w:tabs>
-      </w:pPr>
-      <w:r>
-        <w:rPr/>
-      </w:r>
-    </w:p>
-    <w:p>
-      <w:pPr>
-        <w:pStyle w:val="style21"/>
-        <w:tabs>
-          <w:tab w:leader="none" w:pos="570" w:val="left"/>
-          <w:tab w:leader="none" w:pos="720" w:val="left"/>
-        </w:tabs>
-      </w:pPr>
-      <w:r>
-        <w:rPr/>
-      </w:r>
-    </w:p>
-    <w:p>
-      <w:pPr>
-        <w:pStyle w:val="style21"/>
-        <w:tabs>
-          <w:tab w:leader="none" w:pos="570" w:val="left"/>
-          <w:tab w:leader="none" w:pos="720" w:val="left"/>
-        </w:tabs>
-      </w:pPr>
-      <w:r>
-        <w:rPr/>
-      </w:r>
-    </w:p>
-    <w:p>
-      <w:pPr>
-        <w:pStyle w:val="style21"/>
-        <w:tabs>
-          <w:tab w:leader="none" w:pos="570" w:val="left"/>
-          <w:tab w:leader="none" w:pos="720" w:val="left"/>
-        </w:tabs>
-      </w:pPr>
-      <w:r>
-        <w:rPr/>
-      </w:r>
-    </w:p>
-    <w:p>
-      <w:pPr>
-        <w:pStyle w:val="style21"/>
-        <w:tabs>
-          <w:tab w:leader="none" w:pos="570" w:val="left"/>
-          <w:tab w:leader="none" w:pos="720" w:val="left"/>
-        </w:tabs>
-      </w:pPr>
-      <w:r>
-        <w:rPr/>
-      </w:r>
-    </w:p>
-    <w:p>
-      <w:pPr>
-        <w:pStyle w:val="style21"/>
-        <w:tabs>
-          <w:tab w:leader="none" w:pos="570" w:val="left"/>
-          <w:tab w:leader="none" w:pos="720" w:val="left"/>
-        </w:tabs>
+        <w:rPr>
+          <w:b w:val="false"/>
+          <w:bCs w:val="false"/>
+          <w:i/>
+        </w:rPr>
       </w:pPr>
       <w:r>
         <w:rPr>
@@ -582,240 +868,6 @@
           <w:i/>
         </w:rPr>
         <w:t>Brian K Vagnini - Programming CV (continued)</w:t>
-      </w:r>
-    </w:p>
-    <w:p>
-      <w:pPr>
-        <w:pStyle w:val="style21"/>
-        <w:tabs>
-          <w:tab w:leader="none" w:pos="570" w:val="left"/>
-          <w:tab w:leader="none" w:pos="720" w:val="left"/>
-        </w:tabs>
-      </w:pPr>
-      <w:r>
-        <w:rPr/>
-      </w:r>
-    </w:p>
-    <w:p>
-      <w:pPr>
-        <w:pStyle w:val="style21"/>
-        <w:tabs>
-          <w:tab w:leader="none" w:pos="570" w:val="left"/>
-          <w:tab w:leader="none" w:pos="720" w:val="left"/>
-        </w:tabs>
-      </w:pPr>
-      <w:r>
-        <w:rPr>
-          <w:b/>
-        </w:rPr>
-        <w:t>Computer Tutors, USA - Instructor-Led classes</w:t>
-      </w:r>
-    </w:p>
-    <w:p>
-      <w:pPr>
-        <w:pStyle w:val="style21"/>
-      </w:pPr>
-      <w:r>
-        <w:rPr/>
-        <w:t xml:space="preserve">MOC 2779 </w:t>
-      </w:r>
-      <w:r>
-        <w:rPr>
-          <w:color w:val="222222"/>
-          <w:shd w:fill="FFFFFF" w:val="clear"/>
-        </w:rPr>
-        <w:t xml:space="preserve">Implementing a Microsoft </w:t>
-      </w:r>
-      <w:r>
-        <w:rPr>
-          <w:shd w:fill="FFFFFF" w:val="clear"/>
-        </w:rPr>
-        <w:t>SQL Server 2005</w:t>
-      </w:r>
-      <w:r>
-        <w:rPr>
-          <w:color w:val="222222"/>
-          <w:shd w:fill="FFFFFF" w:val="clear"/>
-        </w:rPr>
-        <w:t xml:space="preserve"> database (30 hours) (5/7/07)</w:t>
-      </w:r>
-    </w:p>
-    <w:p>
-      <w:pPr>
-        <w:pStyle w:val="style21"/>
-      </w:pPr>
-      <w:r>
-        <w:rPr/>
-        <w:t xml:space="preserve">MOC 2780 </w:t>
-      </w:r>
-      <w:r>
-        <w:rPr>
-          <w:color w:val="222222"/>
-          <w:shd w:fill="FFFFFF" w:val="clear"/>
-        </w:rPr>
-        <w:t xml:space="preserve">Maintaining a Microsoft </w:t>
-      </w:r>
-      <w:r>
-        <w:rPr>
-          <w:shd w:fill="FFFFFF" w:val="clear"/>
-        </w:rPr>
-        <w:t>SQL Server 2005</w:t>
-      </w:r>
-      <w:r>
-        <w:rPr>
-          <w:color w:val="222222"/>
-          <w:shd w:fill="FFFFFF" w:val="clear"/>
-        </w:rPr>
-        <w:t xml:space="preserve"> Database (30 hours) (5/9/07)</w:t>
-      </w:r>
-    </w:p>
-    <w:p>
-      <w:pPr>
-        <w:pStyle w:val="style21"/>
-      </w:pPr>
-      <w:r>
-        <w:rPr/>
-        <w:t xml:space="preserve">MOC 2071 </w:t>
-      </w:r>
-      <w:r>
-        <w:rPr>
-          <w:color w:val="222222"/>
-          <w:shd w:fill="FFFFFF" w:val="clear"/>
-        </w:rPr>
-        <w:t>Querying Microsoft SQL Server 2000 with Transact SQL (12 hours) (6/4/07)</w:t>
-      </w:r>
-    </w:p>
-    <w:p>
-      <w:pPr>
-        <w:pStyle w:val="style21"/>
-      </w:pPr>
-      <w:r>
-        <w:rPr/>
-        <w:t xml:space="preserve">MOC 2559 </w:t>
-      </w:r>
-      <w:r>
-        <w:rPr>
-          <w:color w:val="222222"/>
-          <w:shd w:fill="FFFFFF" w:val="clear"/>
-        </w:rPr>
-        <w:t>Introduction to Visual Basic .NET Programming (30 hours) (3/5/07)</w:t>
-      </w:r>
-    </w:p>
-    <w:p>
-      <w:pPr>
-        <w:pStyle w:val="style21"/>
-      </w:pPr>
-      <w:r>
-        <w:rPr>
-          <w:color w:val="222222"/>
-          <w:shd w:fill="FFFFFF" w:val="clear"/>
-        </w:rPr>
-        <w:t>Hacking &amp; Countermeasures (18 hours) (9/29/06)</w:t>
-      </w:r>
-    </w:p>
-    <w:p>
-      <w:pPr>
-        <w:pStyle w:val="style21"/>
-      </w:pPr>
-      <w:r>
-        <w:rPr>
-          <w:color w:val="222222"/>
-          <w:shd w:fill="FFFFFF" w:val="clear"/>
-        </w:rPr>
-        <w:t>Dreamweaver (24 hours) (4/8/05)</w:t>
-      </w:r>
-    </w:p>
-    <w:p>
-      <w:pPr>
-        <w:pStyle w:val="style21"/>
-      </w:pPr>
-      <w:r>
-        <w:rPr>
-          <w:color w:val="222222"/>
-          <w:shd w:fill="FFFFFF" w:val="clear"/>
-        </w:rPr>
-        <w:t>Cascading Style Sheets (6 hours) (8/31/05)</w:t>
-      </w:r>
-    </w:p>
-    <w:p>
-      <w:pPr>
-        <w:pStyle w:val="style21"/>
-      </w:pPr>
-      <w:r>
-        <w:rPr>
-          <w:color w:val="222222"/>
-          <w:shd w:fill="FFFFFF" w:val="clear"/>
-        </w:rPr>
-        <w:t>Web Server Administration (IIS and Apache) (30 hours)(</w:t>
-      </w:r>
-      <w:r>
-        <w:rPr>
-          <w:i/>
-          <w:color w:val="222222"/>
-          <w:shd w:fill="FFFFFF" w:val="clear"/>
-        </w:rPr>
-        <w:t>developed and taught the week-long course</w:t>
-      </w:r>
-      <w:r>
-        <w:rPr>
-          <w:color w:val="222222"/>
-          <w:shd w:fill="FFFFFF" w:val="clear"/>
-        </w:rPr>
-        <w:t>)</w:t>
-      </w:r>
-    </w:p>
-    <w:p>
-      <w:pPr>
-        <w:pStyle w:val="style21"/>
-      </w:pPr>
-      <w:r>
-        <w:rPr>
-          <w:color w:val="222222"/>
-          <w:shd w:fill="FFFFFF" w:val="clear"/>
-        </w:rPr>
-        <w:t>HTML (3 levels) (30 hours) (</w:t>
-      </w:r>
-      <w:r>
-        <w:rPr>
-          <w:i/>
-          <w:color w:val="222222"/>
-          <w:shd w:fill="FFFFFF" w:val="clear"/>
-        </w:rPr>
-        <w:t>revised the curriculum and taught the courses</w:t>
-      </w:r>
-      <w:r>
-        <w:rPr>
-          <w:color w:val="222222"/>
-          <w:shd w:fill="FFFFFF" w:val="clear"/>
-        </w:rPr>
-        <w:t>)</w:t>
-      </w:r>
-    </w:p>
-    <w:p>
-      <w:pPr>
-        <w:pStyle w:val="style21"/>
-      </w:pPr>
-      <w:r>
-        <w:rPr>
-          <w:color w:val="222222"/>
-          <w:shd w:fill="FFFFFF" w:val="clear"/>
-        </w:rPr>
-        <w:t>PHP/MySQL (12 hours) - JavaScript (12 hours) - Perl (6 hours) - Website Accessibility (Section 508) (6 hours) (</w:t>
-      </w:r>
-      <w:r>
-        <w:rPr>
-          <w:i/>
-          <w:color w:val="222222"/>
-          <w:shd w:fill="FFFFFF" w:val="clear"/>
-        </w:rPr>
-        <w:t>taught these courses</w:t>
-      </w:r>
-      <w:r>
-        <w:rPr>
-          <w:color w:val="222222"/>
-          <w:shd w:fill="FFFFFF" w:val="clear"/>
-        </w:rPr>
-        <w:t>)</w:t>
       </w:r>
     </w:p>
     <w:p>
@@ -823,8 +875,9 @@
         <w:pStyle w:val="style3"/>
         <w:numPr>
           <w:ilvl w:val="2"/>
-          <w:numId w:val="2"/>
+          <w:numId w:val="1"/>
         </w:numPr>
+        <w:rPr/>
       </w:pPr>
       <w:bookmarkStart w:id="2" w:name="h.v0vkrjbymta"/>
       <w:bookmarkEnd w:id="2"/>
@@ -835,67 +888,154 @@
     </w:p>
     <w:p>
       <w:pPr>
-        <w:pStyle w:val="style21"/>
-      </w:pPr>
-      <w:r>
-        <w:rPr>
-          <w:i/>
-        </w:rPr>
-        <w:t xml:space="preserve">Project: </w:t>
-      </w:r>
-      <w:r>
-        <w:rPr/>
-        <w:t>Yums (a self-hosted form of Delicious) (Planning Stages)</w:t>
-      </w:r>
-    </w:p>
-    <w:p>
-      <w:pPr>
-        <w:pStyle w:val="style21"/>
-      </w:pPr>
-      <w:r>
-        <w:rPr>
-          <w:i/>
-        </w:rPr>
-        <w:t xml:space="preserve">Client: </w:t>
-      </w:r>
-      <w:r>
-        <w:rPr/>
-        <w:t>Myself</w:t>
-      </w:r>
-    </w:p>
-    <w:p>
-      <w:pPr>
-        <w:pStyle w:val="style21"/>
-      </w:pPr>
-      <w:r>
-        <w:rPr>
-          <w:i/>
-        </w:rPr>
-        <w:t xml:space="preserve">Technology used: </w:t>
-      </w:r>
-      <w:r>
+        <w:pStyle w:val="style0"/>
         <w:rPr>
           <w:i w:val="false"/>
           <w:iCs w:val="false"/>
         </w:rPr>
+      </w:pPr>
+      <w:r>
+        <w:rPr>
+          <w:i/>
+        </w:rPr>
+        <w:t xml:space="preserve">Project: </w:t>
+      </w:r>
+      <w:r>
+        <w:rPr>
+          <w:i w:val="false"/>
+          <w:iCs w:val="false"/>
+        </w:rPr>
+        <w:t>Quality Control Analysis of Statewide Assessment Project (FCAT) (3/14 to Present)</w:t>
+      </w:r>
+    </w:p>
+    <w:p>
+      <w:pPr>
+        <w:pStyle w:val="style0"/>
+        <w:rPr>
+          <w:i w:val="false"/>
+          <w:iCs w:val="false"/>
+        </w:rPr>
+      </w:pPr>
+      <w:r>
+        <w:rPr>
+          <w:i/>
+        </w:rPr>
+        <w:t xml:space="preserve">Client: </w:t>
+      </w:r>
+      <w:r>
+        <w:rPr>
+          <w:i w:val="false"/>
+          <w:iCs w:val="false"/>
+        </w:rPr>
+        <w:t>FL Dept. of Education</w:t>
+      </w:r>
+    </w:p>
+    <w:p>
+      <w:pPr>
+        <w:pStyle w:val="style0"/>
+        <w:rPr>
+          <w:i w:val="false"/>
+          <w:iCs w:val="false"/>
+        </w:rPr>
+      </w:pPr>
+      <w:r>
+        <w:rPr>
+          <w:i/>
+        </w:rPr>
+        <w:t xml:space="preserve">Technology used: </w:t>
+      </w:r>
+      <w:r>
+        <w:rPr>
+          <w:i w:val="false"/>
+          <w:iCs w:val="false"/>
+        </w:rPr>
+        <w:t>Ruby, Python, Objective-C</w:t>
+      </w:r>
+    </w:p>
+    <w:p>
+      <w:pPr>
+        <w:pStyle w:val="style0"/>
+        <w:rPr/>
+      </w:pPr>
+      <w:r>
+        <w:rPr/>
+      </w:r>
+    </w:p>
+    <w:p>
+      <w:pPr>
+        <w:pStyle w:val="style0"/>
+        <w:rPr/>
+      </w:pPr>
+      <w:r>
+        <w:rPr>
+          <w:i/>
+        </w:rPr>
+        <w:t xml:space="preserve">Project: </w:t>
+      </w:r>
+      <w:r>
+        <w:rPr/>
+        <w:t>Yums (a self-hosted form of Delicious) (Planning Stages)</w:t>
+      </w:r>
+    </w:p>
+    <w:p>
+      <w:pPr>
+        <w:pStyle w:val="style0"/>
+        <w:rPr/>
+      </w:pPr>
+      <w:bookmarkStart w:id="3" w:name="__DdeLink__134_1000870699"/>
+      <w:r>
+        <w:rPr>
+          <w:i/>
+        </w:rPr>
+        <w:t xml:space="preserve">Client: </w:t>
+      </w:r>
+      <w:r>
+        <w:rPr/>
+        <w:t>Myself</w:t>
+      </w:r>
+    </w:p>
+    <w:p>
+      <w:pPr>
+        <w:pStyle w:val="style0"/>
+        <w:rPr/>
+      </w:pPr>
+      <w:bookmarkStart w:id="4" w:name="__DdeLink__134_1000870699"/>
+      <w:r>
+        <w:rPr>
+          <w:i/>
+        </w:rPr>
+        <w:t xml:space="preserve">Technology used: </w:t>
+      </w:r>
+      <w:r>
+        <w:rPr>
+          <w:i w:val="false"/>
+          <w:iCs w:val="false"/>
+        </w:rPr>
         <w:t xml:space="preserve">JavaScript/ </w:t>
       </w:r>
       <w:r>
         <w:rPr/>
-        <w:t>HTML form front-end /JSON back-end</w:t>
-      </w:r>
-    </w:p>
-    <w:p>
-      <w:pPr>
-        <w:pStyle w:val="style21"/>
-      </w:pPr>
-      <w:r>
-        <w:rPr/>
-      </w:r>
-    </w:p>
-    <w:p>
-      <w:pPr>
-        <w:pStyle w:val="style21"/>
+        <w:t>HTML fo</w:t>
+      </w:r>
+      <w:bookmarkEnd w:id="4"/>
+      <w:r>
+        <w:rPr/>
+        <w:t>rm front-end /JSON back-end</w:t>
+      </w:r>
+    </w:p>
+    <w:p>
+      <w:pPr>
+        <w:pStyle w:val="style0"/>
+        <w:rPr/>
+      </w:pPr>
+      <w:r>
+        <w:rPr/>
+      </w:r>
+    </w:p>
+    <w:p>
+      <w:pPr>
+        <w:pStyle w:val="style0"/>
+        <w:rPr/>
       </w:pPr>
       <w:r>
         <w:rPr>
@@ -910,7 +1050,8 @@
     </w:p>
     <w:p>
       <w:pPr>
-        <w:pStyle w:val="style21"/>
+        <w:pStyle w:val="style0"/>
+        <w:rPr/>
       </w:pPr>
       <w:r>
         <w:rPr>
@@ -925,7 +1066,8 @@
     </w:p>
     <w:p>
       <w:pPr>
-        <w:pStyle w:val="style21"/>
+        <w:pStyle w:val="style0"/>
+        <w:rPr/>
       </w:pPr>
       <w:r>
         <w:rPr>
@@ -940,15 +1082,17 @@
     </w:p>
     <w:p>
       <w:pPr>
-        <w:pStyle w:val="style21"/>
-      </w:pPr>
-      <w:r>
-        <w:rPr/>
-      </w:r>
-    </w:p>
-    <w:p>
-      <w:pPr>
-        <w:pStyle w:val="style21"/>
+        <w:pStyle w:val="style0"/>
+        <w:rPr/>
+      </w:pPr>
+      <w:r>
+        <w:rPr/>
+      </w:r>
+    </w:p>
+    <w:p>
+      <w:pPr>
+        <w:pStyle w:val="style0"/>
+        <w:rPr/>
       </w:pPr>
       <w:r>
         <w:rPr>
@@ -963,7 +1107,8 @@
     </w:p>
     <w:p>
       <w:pPr>
-        <w:pStyle w:val="style21"/>
+        <w:pStyle w:val="style0"/>
+        <w:rPr/>
       </w:pPr>
       <w:r>
         <w:rPr>
@@ -978,7 +1123,8 @@
     </w:p>
     <w:p>
       <w:pPr>
-        <w:pStyle w:val="style21"/>
+        <w:pStyle w:val="style0"/>
+        <w:rPr/>
       </w:pPr>
       <w:r>
         <w:rPr>
@@ -993,15 +1139,17 @@
     </w:p>
     <w:p>
       <w:pPr>
-        <w:pStyle w:val="style21"/>
-      </w:pPr>
-      <w:r>
-        <w:rPr/>
-      </w:r>
-    </w:p>
-    <w:p>
-      <w:pPr>
-        <w:pStyle w:val="style21"/>
+        <w:pStyle w:val="style0"/>
+        <w:rPr/>
+      </w:pPr>
+      <w:r>
+        <w:rPr/>
+      </w:r>
+    </w:p>
+    <w:p>
+      <w:pPr>
+        <w:pStyle w:val="style0"/>
+        <w:rPr/>
       </w:pPr>
       <w:r>
         <w:rPr>
@@ -1016,7 +1164,8 @@
     </w:p>
     <w:p>
       <w:pPr>
-        <w:pStyle w:val="style21"/>
+        <w:pStyle w:val="style0"/>
+        <w:rPr/>
       </w:pPr>
       <w:r>
         <w:rPr>
@@ -1031,7 +1180,8 @@
     </w:p>
     <w:p>
       <w:pPr>
-        <w:pStyle w:val="style21"/>
+        <w:pStyle w:val="style0"/>
+        <w:rPr/>
       </w:pPr>
       <w:r>
         <w:rPr>
@@ -1046,15 +1196,17 @@
     </w:p>
     <w:p>
       <w:pPr>
-        <w:pStyle w:val="style21"/>
-      </w:pPr>
-      <w:r>
-        <w:rPr/>
-      </w:r>
-    </w:p>
-    <w:p>
-      <w:pPr>
-        <w:pStyle w:val="style21"/>
+        <w:pStyle w:val="style0"/>
+        <w:rPr/>
+      </w:pPr>
+      <w:r>
+        <w:rPr/>
+      </w:r>
+    </w:p>
+    <w:p>
+      <w:pPr>
+        <w:pStyle w:val="style0"/>
+        <w:rPr/>
       </w:pPr>
       <w:r>
         <w:rPr>
@@ -1069,7 +1221,8 @@
     </w:p>
     <w:p>
       <w:pPr>
-        <w:pStyle w:val="style21"/>
+        <w:pStyle w:val="style0"/>
+        <w:rPr/>
       </w:pPr>
       <w:r>
         <w:rPr>
@@ -1084,7 +1237,8 @@
     </w:p>
     <w:p>
       <w:pPr>
-        <w:pStyle w:val="style21"/>
+        <w:pStyle w:val="style0"/>
+        <w:rPr/>
       </w:pPr>
       <w:r>
         <w:rPr>
@@ -1099,15 +1253,17 @@
     </w:p>
     <w:p>
       <w:pPr>
-        <w:pStyle w:val="style21"/>
-      </w:pPr>
-      <w:r>
-        <w:rPr/>
-      </w:r>
-    </w:p>
-    <w:p>
-      <w:pPr>
-        <w:pStyle w:val="style21"/>
+        <w:pStyle w:val="style0"/>
+        <w:rPr/>
+      </w:pPr>
+      <w:r>
+        <w:rPr/>
+      </w:r>
+    </w:p>
+    <w:p>
+      <w:pPr>
+        <w:pStyle w:val="style0"/>
+        <w:rPr/>
       </w:pPr>
       <w:r>
         <w:rPr>
@@ -1122,7 +1278,8 @@
     </w:p>
     <w:p>
       <w:pPr>
-        <w:pStyle w:val="style21"/>
+        <w:pStyle w:val="style0"/>
+        <w:rPr/>
       </w:pPr>
       <w:r>
         <w:rPr>
@@ -1137,7 +1294,8 @@
     </w:p>
     <w:p>
       <w:pPr>
-        <w:pStyle w:val="style21"/>
+        <w:pStyle w:val="style0"/>
+        <w:rPr/>
       </w:pPr>
       <w:r>
         <w:rPr>
@@ -1152,58 +1310,17 @@
     </w:p>
     <w:p>
       <w:pPr>
-        <w:pStyle w:val="style21"/>
-      </w:pPr>
-      <w:r>
-        <w:rPr/>
-      </w:r>
-    </w:p>
-    <w:p>
-      <w:pPr>
-        <w:pStyle w:val="style21"/>
-      </w:pPr>
-      <w:r>
-        <w:rPr/>
-      </w:r>
-    </w:p>
-    <w:p>
-      <w:pPr>
-        <w:pStyle w:val="style21"/>
-      </w:pPr>
-      <w:r>
-        <w:rPr/>
-      </w:r>
-    </w:p>
-    <w:p>
-      <w:pPr>
-        <w:pStyle w:val="style21"/>
-      </w:pPr>
-      <w:r>
-        <w:rPr/>
-      </w:r>
-    </w:p>
-    <w:p>
-      <w:pPr>
-        <w:pStyle w:val="style21"/>
-      </w:pPr>
-      <w:r>
-        <w:rPr>
-          <w:i/>
-        </w:rPr>
-        <w:t>Brian K Vagnini - Programming CV (continued)</w:t>
-      </w:r>
-    </w:p>
-    <w:p>
-      <w:pPr>
-        <w:pStyle w:val="style21"/>
-      </w:pPr>
-      <w:r>
-        <w:rPr/>
-      </w:r>
-    </w:p>
-    <w:p>
-      <w:pPr>
-        <w:pStyle w:val="style21"/>
+        <w:pStyle w:val="style0"/>
+        <w:rPr/>
+      </w:pPr>
+      <w:r>
+        <w:rPr/>
+      </w:r>
+    </w:p>
+    <w:p>
+      <w:pPr>
+        <w:pStyle w:val="style0"/>
+        <w:rPr/>
       </w:pPr>
       <w:r>
         <w:rPr>
@@ -1218,7 +1335,6 @@
       <w:hyperlink r:id="rId5">
         <w:r>
           <w:rPr>
-            <w:rStyle w:val="style15"/>
             <w:rStyle w:val="style15"/>
             <w:color w:val="1155CC"/>
             <w:u w:val="single"/>
@@ -1233,7 +1349,8 @@
     </w:p>
     <w:p>
       <w:pPr>
-        <w:pStyle w:val="style21"/>
+        <w:pStyle w:val="style0"/>
+        <w:rPr/>
       </w:pPr>
       <w:r>
         <w:rPr>
@@ -1248,7 +1365,8 @@
     </w:p>
     <w:p>
       <w:pPr>
-        <w:pStyle w:val="style21"/>
+        <w:pStyle w:val="style0"/>
+        <w:rPr/>
       </w:pPr>
       <w:r>
         <w:rPr>
@@ -1263,15 +1381,17 @@
     </w:p>
     <w:p>
       <w:pPr>
-        <w:pStyle w:val="style21"/>
-      </w:pPr>
-      <w:r>
-        <w:rPr/>
-      </w:r>
-    </w:p>
-    <w:p>
-      <w:pPr>
-        <w:pStyle w:val="style21"/>
+        <w:pStyle w:val="style0"/>
+        <w:rPr/>
+      </w:pPr>
+      <w:r>
+        <w:rPr/>
+      </w:r>
+    </w:p>
+    <w:p>
+      <w:pPr>
+        <w:pStyle w:val="style0"/>
+        <w:rPr/>
       </w:pPr>
       <w:r>
         <w:rPr>
@@ -1286,7 +1406,8 @@
     </w:p>
     <w:p>
       <w:pPr>
-        <w:pStyle w:val="style21"/>
+        <w:pStyle w:val="style0"/>
+        <w:rPr/>
       </w:pPr>
       <w:r>
         <w:rPr>
@@ -1301,7 +1422,8 @@
     </w:p>
     <w:p>
       <w:pPr>
-        <w:pStyle w:val="style21"/>
+        <w:pStyle w:val="style0"/>
+        <w:rPr/>
       </w:pPr>
       <w:r>
         <w:rPr>
@@ -1328,7 +1450,7 @@
 </file>
 
 <file path=word/numbering.xml><?xml version="1.0" encoding="utf-8"?>
-<w:numbering xmlns:w="http://schemas.openxmlformats.org/wordprocessingml/2006/main">
+<w:numbering xmlns:o="urn:schemas-microsoft-com:office:office" xmlns:r="http://schemas.openxmlformats.org/officeDocument/2006/relationships" xmlns:v="urn:schemas-microsoft-com:vml" xmlns:w="http://schemas.openxmlformats.org/wordprocessingml/2006/main">
   <w:abstractNum w:abstractNumId="1">
     <w:lvl w:ilvl="0">
       <w:start w:val="1"/>
@@ -1337,9 +1459,6 @@
       <w:lvlText w:val=""/>
       <w:lvlJc w:val="left"/>
       <w:pPr>
-        <w:tabs>
-          <w:tab w:pos="432" w:val="num"/>
-        </w:tabs>
         <w:ind w:hanging="432" w:left="432"/>
       </w:pPr>
     </w:lvl>
@@ -1350,9 +1469,6 @@
       <w:lvlText w:val=""/>
       <w:lvlJc w:val="left"/>
       <w:pPr>
-        <w:tabs>
-          <w:tab w:pos="576" w:val="num"/>
-        </w:tabs>
         <w:ind w:hanging="576" w:left="576"/>
       </w:pPr>
     </w:lvl>
@@ -1363,9 +1479,6 @@
       <w:lvlText w:val=""/>
       <w:lvlJc w:val="left"/>
       <w:pPr>
-        <w:tabs>
-          <w:tab w:pos="720" w:val="num"/>
-        </w:tabs>
         <w:ind w:hanging="720" w:left="720"/>
       </w:pPr>
     </w:lvl>
@@ -1376,9 +1489,6 @@
       <w:lvlText w:val=""/>
       <w:lvlJc w:val="left"/>
       <w:pPr>
-        <w:tabs>
-          <w:tab w:pos="864" w:val="num"/>
-        </w:tabs>
         <w:ind w:hanging="864" w:left="864"/>
       </w:pPr>
     </w:lvl>
@@ -1389,9 +1499,6 @@
       <w:lvlText w:val=""/>
       <w:lvlJc w:val="left"/>
       <w:pPr>
-        <w:tabs>
-          <w:tab w:pos="1008" w:val="num"/>
-        </w:tabs>
         <w:ind w:hanging="1008" w:left="1008"/>
       </w:pPr>
     </w:lvl>
@@ -1402,9 +1509,6 @@
       <w:lvlText w:val=""/>
       <w:lvlJc w:val="left"/>
       <w:pPr>
-        <w:tabs>
-          <w:tab w:pos="1152" w:val="num"/>
-        </w:tabs>
         <w:ind w:hanging="1152" w:left="1152"/>
       </w:pPr>
     </w:lvl>
@@ -1415,9 +1519,6 @@
       <w:lvlText w:val=""/>
       <w:lvlJc w:val="left"/>
       <w:pPr>
-        <w:tabs>
-          <w:tab w:pos="1296" w:val="num"/>
-        </w:tabs>
         <w:ind w:hanging="1296" w:left="1296"/>
       </w:pPr>
     </w:lvl>
@@ -1428,9 +1529,6 @@
       <w:lvlText w:val=""/>
       <w:lvlJc w:val="left"/>
       <w:pPr>
-        <w:tabs>
-          <w:tab w:pos="1440" w:val="num"/>
-        </w:tabs>
         <w:ind w:hanging="1440" w:left="1440"/>
       </w:pPr>
     </w:lvl>
@@ -1441,9 +1539,6 @@
       <w:lvlText w:val=""/>
       <w:lvlJc w:val="left"/>
       <w:pPr>
-        <w:tabs>
-          <w:tab w:pos="1584" w:val="num"/>
-        </w:tabs>
         <w:ind w:hanging="1584" w:left="1584"/>
       </w:pPr>
     </w:lvl>
@@ -1456,6 +1551,9 @@
       <w:lvlText w:val=""/>
       <w:lvlJc w:val="left"/>
       <w:pPr>
+        <w:tabs>
+          <w:tab w:pos="432" w:val="num"/>
+        </w:tabs>
         <w:ind w:hanging="432" w:left="432"/>
       </w:pPr>
     </w:lvl>
@@ -1466,6 +1564,9 @@
       <w:lvlText w:val=""/>
       <w:lvlJc w:val="left"/>
       <w:pPr>
+        <w:tabs>
+          <w:tab w:pos="576" w:val="num"/>
+        </w:tabs>
         <w:ind w:hanging="576" w:left="576"/>
       </w:pPr>
     </w:lvl>
@@ -1476,6 +1577,9 @@
       <w:lvlText w:val=""/>
       <w:lvlJc w:val="left"/>
       <w:pPr>
+        <w:tabs>
+          <w:tab w:pos="720" w:val="num"/>
+        </w:tabs>
         <w:ind w:hanging="720" w:left="720"/>
       </w:pPr>
     </w:lvl>
@@ -1486,6 +1590,9 @@
       <w:lvlText w:val=""/>
       <w:lvlJc w:val="left"/>
       <w:pPr>
+        <w:tabs>
+          <w:tab w:pos="864" w:val="num"/>
+        </w:tabs>
         <w:ind w:hanging="864" w:left="864"/>
       </w:pPr>
     </w:lvl>
@@ -1496,6 +1603,9 @@
       <w:lvlText w:val=""/>
       <w:lvlJc w:val="left"/>
       <w:pPr>
+        <w:tabs>
+          <w:tab w:pos="1008" w:val="num"/>
+        </w:tabs>
         <w:ind w:hanging="1008" w:left="1008"/>
       </w:pPr>
     </w:lvl>
@@ -1506,6 +1616,9 @@
       <w:lvlText w:val=""/>
       <w:lvlJc w:val="left"/>
       <w:pPr>
+        <w:tabs>
+          <w:tab w:pos="1152" w:val="num"/>
+        </w:tabs>
         <w:ind w:hanging="1152" w:left="1152"/>
       </w:pPr>
     </w:lvl>
@@ -1516,6 +1629,9 @@
       <w:lvlText w:val=""/>
       <w:lvlJc w:val="left"/>
       <w:pPr>
+        <w:tabs>
+          <w:tab w:pos="1296" w:val="num"/>
+        </w:tabs>
         <w:ind w:hanging="1296" w:left="1296"/>
       </w:pPr>
     </w:lvl>
@@ -1526,6 +1642,9 @@
       <w:lvlText w:val=""/>
       <w:lvlJc w:val="left"/>
       <w:pPr>
+        <w:tabs>
+          <w:tab w:pos="1440" w:val="num"/>
+        </w:tabs>
         <w:ind w:hanging="1440" w:left="1440"/>
       </w:pPr>
     </w:lvl>
@@ -1536,6 +1655,9 @@
       <w:lvlText w:val=""/>
       <w:lvlJc w:val="left"/>
       <w:pPr>
+        <w:tabs>
+          <w:tab w:pos="1584" w:val="num"/>
+        </w:tabs>
         <w:ind w:hanging="1584" w:left="1584"/>
       </w:pPr>
     </w:lvl>
@@ -1563,7 +1685,7 @@
     </w:pPr>
     <w:rPr>
       <w:rFonts w:ascii="Liberation Serif" w:cs="Lohit Hindi" w:eastAsia="Droid Sans Fallback" w:hAnsi="Liberation Serif"/>
-      <w:color w:val="auto"/>
+      <w:color w:val="00000A"/>
       <w:sz w:val="24"/>
       <w:szCs w:val="24"/>
       <w:lang w:bidi="hi-IN" w:eastAsia="zh-CN" w:val="en-US"/>
@@ -1572,16 +1694,12 @@
   <w:style w:styleId="style1" w:type="paragraph">
     <w:name w:val="Heading 1"/>
     <w:basedOn w:val="style16"/>
-    <w:next w:val="style17"/>
+    <w:next w:val="style1"/>
     <w:pPr>
       <w:widowControl w:val="false"/>
-      <w:numPr>
-        <w:ilvl w:val="0"/>
-        <w:numId w:val="1"/>
-      </w:numPr>
       <w:suppressAutoHyphens w:val="true"/>
       <w:spacing w:after="120" w:before="480" w:line="100" w:lineRule="atLeast"/>
-      <w:outlineLvl w:val="0"/>
+      <w:contextualSpacing w:val="false"/>
     </w:pPr>
     <w:rPr>
       <w:rFonts w:ascii="Times New Roman" w:cs="Lohit Hindi" w:eastAsia="DejaVu Sans" w:hAnsi="Times New Roman"/>
@@ -1595,16 +1713,12 @@
   <w:style w:styleId="style2" w:type="paragraph">
     <w:name w:val="Heading 2"/>
     <w:basedOn w:val="style16"/>
-    <w:next w:val="style17"/>
+    <w:next w:val="style2"/>
     <w:pPr>
       <w:widowControl w:val="false"/>
-      <w:numPr>
-        <w:ilvl w:val="1"/>
-        <w:numId w:val="1"/>
-      </w:numPr>
       <w:suppressAutoHyphens w:val="true"/>
       <w:spacing w:after="80" w:before="360" w:line="100" w:lineRule="atLeast"/>
-      <w:outlineLvl w:val="1"/>
+      <w:contextualSpacing w:val="false"/>
     </w:pPr>
     <w:rPr>
       <w:rFonts w:ascii="Times New Roman" w:cs="Lohit Hindi" w:eastAsia="DejaVu Sans" w:hAnsi="Times New Roman"/>
@@ -1618,16 +1732,12 @@
   <w:style w:styleId="style3" w:type="paragraph">
     <w:name w:val="Heading 3"/>
     <w:basedOn w:val="style16"/>
-    <w:next w:val="style17"/>
+    <w:next w:val="style3"/>
     <w:pPr>
       <w:widowControl w:val="false"/>
-      <w:numPr>
-        <w:ilvl w:val="2"/>
-        <w:numId w:val="1"/>
-      </w:numPr>
       <w:suppressAutoHyphens w:val="true"/>
       <w:spacing w:after="80" w:before="280" w:line="100" w:lineRule="atLeast"/>
-      <w:outlineLvl w:val="2"/>
+      <w:contextualSpacing w:val="false"/>
     </w:pPr>
     <w:rPr>
       <w:rFonts w:ascii="Times New Roman" w:cs="Lohit Hindi" w:eastAsia="DejaVu Sans" w:hAnsi="Times New Roman"/>
@@ -1641,16 +1751,12 @@
   <w:style w:styleId="style4" w:type="paragraph">
     <w:name w:val="Heading 4"/>
     <w:basedOn w:val="style16"/>
-    <w:next w:val="style17"/>
+    <w:next w:val="style4"/>
     <w:pPr>
       <w:widowControl w:val="false"/>
-      <w:numPr>
-        <w:ilvl w:val="3"/>
-        <w:numId w:val="1"/>
-      </w:numPr>
       <w:suppressAutoHyphens w:val="true"/>
       <w:spacing w:after="40" w:before="240" w:line="100" w:lineRule="atLeast"/>
-      <w:outlineLvl w:val="3"/>
+      <w:contextualSpacing w:val="false"/>
     </w:pPr>
     <w:rPr>
       <w:rFonts w:ascii="Times New Roman" w:cs="Lohit Hindi" w:eastAsia="DejaVu Sans" w:hAnsi="Times New Roman"/>
@@ -1664,16 +1770,12 @@
   <w:style w:styleId="style5" w:type="paragraph">
     <w:name w:val="Heading 5"/>
     <w:basedOn w:val="style16"/>
-    <w:next w:val="style17"/>
+    <w:next w:val="style5"/>
     <w:pPr>
       <w:widowControl w:val="false"/>
-      <w:numPr>
-        <w:ilvl w:val="4"/>
-        <w:numId w:val="1"/>
-      </w:numPr>
       <w:suppressAutoHyphens w:val="true"/>
       <w:spacing w:after="40" w:before="220" w:line="100" w:lineRule="atLeast"/>
-      <w:outlineLvl w:val="4"/>
+      <w:contextualSpacing w:val="false"/>
     </w:pPr>
     <w:rPr>
       <w:rFonts w:ascii="Times New Roman" w:cs="Lohit Hindi" w:eastAsia="DejaVu Sans" w:hAnsi="Times New Roman"/>
@@ -1687,16 +1789,12 @@
   <w:style w:styleId="style6" w:type="paragraph">
     <w:name w:val="Heading 6"/>
     <w:basedOn w:val="style16"/>
-    <w:next w:val="style17"/>
+    <w:next w:val="style6"/>
     <w:pPr>
       <w:widowControl w:val="false"/>
-      <w:numPr>
-        <w:ilvl w:val="5"/>
-        <w:numId w:val="1"/>
-      </w:numPr>
       <w:suppressAutoHyphens w:val="true"/>
       <w:spacing w:after="40" w:before="200" w:line="100" w:lineRule="atLeast"/>
-      <w:outlineLvl w:val="5"/>
+      <w:contextualSpacing w:val="false"/>
     </w:pPr>
     <w:rPr>
       <w:rFonts w:ascii="Times New Roman" w:cs="Lohit Hindi" w:eastAsia="DejaVu Sans" w:hAnsi="Times New Roman"/>
@@ -1718,11 +1816,12 @@
   </w:style>
   <w:style w:styleId="style16" w:type="paragraph">
     <w:name w:val="Heading"/>
-    <w:basedOn w:val="style21"/>
+    <w:basedOn w:val="style0"/>
     <w:next w:val="style17"/>
     <w:pPr>
       <w:keepNext/>
       <w:spacing w:after="120" w:before="240"/>
+      <w:contextualSpacing w:val="false"/>
     </w:pPr>
     <w:rPr>
       <w:rFonts w:ascii="Liberation Sans" w:cs="Lohit Hindi" w:eastAsia="Droid Sans Fallback" w:hAnsi="Liberation Sans"/>
@@ -1731,17 +1830,18 @@
     </w:rPr>
   </w:style>
   <w:style w:styleId="style17" w:type="paragraph">
-    <w:name w:val="Text body"/>
+    <w:name w:val="Text Body"/>
     <w:basedOn w:val="style0"/>
     <w:next w:val="style17"/>
     <w:pPr>
       <w:spacing w:after="120" w:before="0"/>
+      <w:contextualSpacing w:val="false"/>
     </w:pPr>
     <w:rPr/>
   </w:style>
   <w:style w:styleId="style18" w:type="paragraph">
     <w:name w:val="List"/>
-    <w:basedOn w:val="style22"/>
+    <w:basedOn w:val="style17"/>
     <w:next w:val="style18"/>
     <w:pPr/>
     <w:rPr>
@@ -1750,11 +1850,12 @@
   </w:style>
   <w:style w:styleId="style19" w:type="paragraph">
     <w:name w:val="Caption"/>
-    <w:basedOn w:val="style21"/>
+    <w:basedOn w:val="style0"/>
     <w:next w:val="style19"/>
     <w:pPr>
       <w:suppressLineNumbers/>
       <w:spacing w:after="120" w:before="120"/>
+      <w:contextualSpacing w:val="false"/>
     </w:pPr>
     <w:rPr>
       <w:rFonts w:cs="Lohit Hindi"/>
@@ -1766,7 +1867,7 @@
   </w:style>
   <w:style w:styleId="style20" w:type="paragraph">
     <w:name w:val="Index"/>
-    <w:basedOn w:val="style21"/>
+    <w:basedOn w:val="style0"/>
     <w:next w:val="style20"/>
     <w:pPr>
       <w:suppressLineNumbers/>
@@ -1776,35 +1877,8 @@
     </w:rPr>
   </w:style>
   <w:style w:styleId="style21" w:type="paragraph">
-    <w:name w:val="Default Style"/>
+    <w:name w:val="LO-normal"/>
     <w:next w:val="style21"/>
-    <w:pPr>
-      <w:widowControl w:val="false"/>
-      <w:tabs>
-        <w:tab w:leader="none" w:pos="720" w:val="left"/>
-      </w:tabs>
-      <w:suppressAutoHyphens w:val="true"/>
-    </w:pPr>
-    <w:rPr>
-      <w:rFonts w:ascii="Liberation Serif" w:cs="Lohit Hindi" w:eastAsia="Droid Sans Fallback" w:hAnsi="Liberation Serif"/>
-      <w:color w:val="00000A"/>
-      <w:sz w:val="24"/>
-      <w:szCs w:val="24"/>
-      <w:lang w:bidi="hi-IN" w:eastAsia="zh-CN" w:val="en-US"/>
-    </w:rPr>
-  </w:style>
-  <w:style w:styleId="style22" w:type="paragraph">
-    <w:name w:val="Text Body"/>
-    <w:basedOn w:val="style21"/>
-    <w:next w:val="style22"/>
-    <w:pPr>
-      <w:spacing w:after="120" w:before="0"/>
-    </w:pPr>
-    <w:rPr/>
-  </w:style>
-  <w:style w:styleId="style23" w:type="paragraph">
-    <w:name w:val="normal"/>
-    <w:next w:val="style23"/>
     <w:pPr>
       <w:widowControl/>
       <w:tabs>
@@ -1813,6 +1887,7 @@
       <w:suppressAutoHyphens w:val="true"/>
       <w:spacing w:after="0" w:before="0" w:line="276" w:lineRule="auto"/>
       <w:ind w:hanging="0" w:left="0" w:right="0"/>
+      <w:contextualSpacing w:val="false"/>
       <w:jc w:val="left"/>
     </w:pPr>
     <w:rPr>
@@ -1833,12 +1908,13 @@
       <w:lang w:bidi="hi-IN" w:eastAsia="zh-CN" w:val="en-US"/>
     </w:rPr>
   </w:style>
-  <w:style w:styleId="style24" w:type="paragraph">
+  <w:style w:styleId="style22" w:type="paragraph">
     <w:name w:val="Title"/>
-    <w:basedOn w:val="style23"/>
-    <w:next w:val="style25"/>
+    <w:basedOn w:val="style21"/>
+    <w:next w:val="style22"/>
     <w:pPr>
       <w:spacing w:after="120" w:before="480" w:line="100" w:lineRule="atLeast"/>
+      <w:contextualSpacing w:val="false"/>
       <w:jc w:val="center"/>
     </w:pPr>
     <w:rPr>
@@ -1848,12 +1924,13 @@
       <w:szCs w:val="36"/>
     </w:rPr>
   </w:style>
-  <w:style w:styleId="style25" w:type="paragraph">
+  <w:style w:styleId="style23" w:type="paragraph">
     <w:name w:val="Subtitle"/>
-    <w:basedOn w:val="style23"/>
-    <w:next w:val="style17"/>
+    <w:basedOn w:val="style21"/>
+    <w:next w:val="style23"/>
     <w:pPr>
       <w:spacing w:after="80" w:before="360" w:line="100" w:lineRule="atLeast"/>
+      <w:contextualSpacing w:val="false"/>
       <w:jc w:val="center"/>
     </w:pPr>
     <w:rPr>

</xml_diff>